<commit_message>
simplificeret UC5 Ret Enhed.docx
</commit_message>
<xml_diff>
--- a/Nye Use Cases (14-03-2016)/UC5 Ret Enhed.docx
+++ b/Nye Use Cases (14-03-2016)/UC5 Ret Enhed.docx
@@ -63,7 +63,13 @@
         <w:br/>
       </w:r>
       <w:r>
-        <w:t>Bruger(primær): Vælger hvilken enhed der skal rettes.</w:t>
+        <w:t>Bruger(primær): Vælger hvilken enhed der skal rettes</w:t>
+      </w:r>
+      <w:r>
+        <w:t>, og indtaster rettelser</w:t>
+      </w:r>
+      <w:r>
+        <w:t>.</w:t>
       </w:r>
       <w:r>
         <w:br/>
@@ -153,7 +159,7 @@
     </w:p>
     <w:p>
       <w:pPr>
-        <w:pStyle w:val="ListParagraph"/>
+        <w:pStyle w:val="Listeafsnit"/>
         <w:numPr>
           <w:ilvl w:val="0"/>
           <w:numId w:val="1"/>
@@ -165,184 +171,118 @@
     </w:p>
     <w:p>
       <w:pPr>
-        <w:pStyle w:val="ListParagraph"/>
+        <w:pStyle w:val="Listeafsnit"/>
         <w:numPr>
           <w:ilvl w:val="0"/>
           <w:numId w:val="1"/>
         </w:numPr>
       </w:pPr>
       <w:r>
-        <w:t>Brugeren vælger felt der skal rettes.</w:t>
-      </w:r>
-      <w:r>
-        <w:br/>
-        <w:t>[Udvidelse 1: Bruger vælger feltet ”navn”.]</w:t>
-      </w:r>
-      <w:r>
-        <w:br/>
-        <w:t>[Udvidelse 2: Bruger vælger feltet ”rum”.]</w:t>
-      </w:r>
-      <w:r>
-        <w:br/>
-        <w:t>[Udvidelse 3: Bruger vælger feltet ”addresse”.]</w:t>
-      </w:r>
-      <w:r>
-        <w:br/>
-        <w:t>[Udvidelse 4: Bruger vælger intet felt.]</w:t>
-      </w:r>
-    </w:p>
-    <w:p>
-      <w:pPr>
-        <w:pStyle w:val="ListParagraph"/>
+        <w:t>Brugeren vælger hvilken enhed der skal arbejdes på.</w:t>
+      </w:r>
+    </w:p>
+    <w:p>
+      <w:pPr>
+        <w:pStyle w:val="Listeafsnit"/>
         <w:numPr>
           <w:ilvl w:val="0"/>
           <w:numId w:val="1"/>
         </w:numPr>
       </w:pPr>
       <w:r>
-        <w:t>Bruger trykker OK.</w:t>
-      </w:r>
-      <w:r>
-        <w:br/>
-        <w:t>[Udvidelse 5: Bruger annullerer indtastningen.]</w:t>
-      </w:r>
-    </w:p>
-    <w:p>
-      <w:pPr>
-        <w:pStyle w:val="ListParagraph"/>
+        <w:t xml:space="preserve">Brugeren </w:t>
+      </w:r>
+      <w:r>
+        <w:t>udfylder enheds</w:t>
+      </w:r>
+      <w:r>
+        <w:t xml:space="preserve"> </w:t>
+      </w:r>
+      <w:r>
+        <w:t>informationer, i de passende felter.</w:t>
+      </w:r>
+    </w:p>
+    <w:p>
+      <w:pPr>
+        <w:pStyle w:val="Listeafsnit"/>
         <w:numPr>
           <w:ilvl w:val="0"/>
           <w:numId w:val="1"/>
         </w:numPr>
       </w:pPr>
       <w:r>
-        <w:t>Vinduet ”Ret Enhed” lukkes.</w:t>
-      </w:r>
-    </w:p>
-    <w:p>
-      <w:pPr>
-        <w:rPr>
-          <w:b/>
-        </w:rPr>
-      </w:pPr>
-      <w:r>
-        <w:rPr>
-          <w:b/>
-        </w:rPr>
-        <w:t>Udvidelser</w:t>
-      </w:r>
-    </w:p>
-    <w:p>
-      <w:r>
-        <w:t>[Udvidelse 1: Bruger vælger feltet navn.]</w:t>
-      </w:r>
-    </w:p>
-    <w:p>
-      <w:pPr>
-        <w:pStyle w:val="ListParagraph"/>
+        <w:t xml:space="preserve">Bruger trykker </w:t>
+      </w:r>
+      <w:proofErr w:type="gramStart"/>
+      <w:r>
+        <w:t>OK.</w:t>
+      </w:r>
+      <w:r>
+        <w:br/>
+      </w:r>
+      <w:r>
+        <w:t>[</w:t>
+      </w:r>
+      <w:proofErr w:type="gramEnd"/>
+      <w:r>
+        <w:t xml:space="preserve">Udvidelse </w:t>
+      </w:r>
+      <w:r>
+        <w:t>1</w:t>
+      </w:r>
+      <w:r>
+        <w:t>: Bruger annullerer indtastningen.]</w:t>
+      </w:r>
+    </w:p>
+    <w:p>
+      <w:pPr>
+        <w:pStyle w:val="Listeafsnit"/>
         <w:numPr>
           <w:ilvl w:val="0"/>
-          <w:numId w:val="2"/>
+          <w:numId w:val="1"/>
         </w:numPr>
       </w:pPr>
       <w:r>
-        <w:t>Bruger indtaster nyt navn.</w:t>
-      </w:r>
-    </w:p>
-    <w:p>
-      <w:pPr>
-        <w:pStyle w:val="ListParagraph"/>
-        <w:numPr>
-          <w:ilvl w:val="0"/>
-          <w:numId w:val="2"/>
-        </w:numPr>
-      </w:pPr>
-      <w:r>
-        <w:t>Fortsæt fra punkt 2.</w:t>
-      </w:r>
-    </w:p>
-    <w:p>
-      <w:r>
-        <w:t>[Udvidelse 2: Bruger vælger feltet ”rum”.]</w:t>
-      </w:r>
-      <w:bookmarkStart w:id="0" w:name="_GoBack"/>
-      <w:bookmarkEnd w:id="0"/>
-    </w:p>
-    <w:p>
-      <w:pPr>
-        <w:pStyle w:val="ListParagraph"/>
-        <w:numPr>
-          <w:ilvl w:val="0"/>
-          <w:numId w:val="3"/>
-        </w:numPr>
-      </w:pPr>
-      <w:r>
-        <w:t>Bruger vælger hvilket rum enheden skal tilhøre.</w:t>
-      </w:r>
-    </w:p>
-    <w:p>
-      <w:pPr>
-        <w:pStyle w:val="ListParagraph"/>
-        <w:numPr>
-          <w:ilvl w:val="0"/>
-          <w:numId w:val="3"/>
-        </w:numPr>
-      </w:pPr>
-      <w:r>
-        <w:t>Fortsæt fra punkt 2.</w:t>
-      </w:r>
-    </w:p>
-    <w:p>
-      <w:r>
-        <w:br w:type="page"/>
-      </w:r>
-    </w:p>
-    <w:p>
-      <w:r>
-        <w:lastRenderedPageBreak/>
-        <w:t>Udvidelse 3: Bruger vælger feltet ”addresse”.]</w:t>
-      </w:r>
-    </w:p>
-    <w:p>
-      <w:pPr>
-        <w:pStyle w:val="ListParagraph"/>
-        <w:numPr>
-          <w:ilvl w:val="0"/>
-          <w:numId w:val="4"/>
-        </w:numPr>
-      </w:pPr>
-      <w:r>
-        <w:t>Brugeren indtaster ny addresse.</w:t>
-      </w:r>
-    </w:p>
-    <w:p>
-      <w:pPr>
-        <w:pStyle w:val="ListParagraph"/>
-        <w:numPr>
-          <w:ilvl w:val="0"/>
-          <w:numId w:val="4"/>
-        </w:numPr>
-      </w:pPr>
-      <w:r>
-        <w:t>Fortsæt fra punkt 2.</w:t>
-      </w:r>
-    </w:p>
-    <w:p>
-      <w:r>
-        <w:t>[Udvidelse 4: Bruger vælger intet felt.]</w:t>
-      </w:r>
-    </w:p>
-    <w:p>
-      <w:pPr>
-        <w:pStyle w:val="ListParagraph"/>
+        <w:t>Vinduet ”Ret Enhed” lukkes.</w:t>
+      </w:r>
+    </w:p>
+    <w:p>
+      <w:pPr>
+        <w:rPr>
+          <w:b/>
+        </w:rPr>
+      </w:pPr>
+      <w:r>
+        <w:rPr>
+          <w:b/>
+        </w:rPr>
+        <w:t>Udvidelser</w:t>
+      </w:r>
+    </w:p>
+    <w:p>
+      <w:r>
+        <w:t>[Udvidelse 1</w:t>
+      </w:r>
+      <w:r>
+        <w:t>: Bruger vælger intet felt.]</w:t>
+      </w:r>
+    </w:p>
+    <w:p>
+      <w:pPr>
+        <w:pStyle w:val="Listeafsnit"/>
         <w:numPr>
           <w:ilvl w:val="0"/>
           <w:numId w:val="5"/>
         </w:numPr>
       </w:pPr>
       <w:r>
-        <w:t>Fortsæt i punkt 3.</w:t>
-      </w:r>
+        <w:t>Fortsæt i punkt 5</w:t>
+      </w:r>
+      <w:r>
+        <w:t>.</w:t>
+      </w:r>
+      <w:bookmarkStart w:id="0" w:name="_GoBack"/>
+      <w:bookmarkEnd w:id="0"/>
     </w:p>
     <w:sectPr>
       <w:pgSz w:w="11906" w:h="16838"/>
@@ -1213,13 +1153,13 @@
     <w:name w:val="Normal"/>
     <w:qFormat/>
   </w:style>
-  <w:style w:type="character" w:default="1" w:styleId="DefaultParagraphFont">
+  <w:style w:type="character" w:default="1" w:styleId="Standardskrifttypeiafsnit">
     <w:name w:val="Default Paragraph Font"/>
     <w:uiPriority w:val="1"/>
     <w:semiHidden/>
     <w:unhideWhenUsed/>
   </w:style>
-  <w:style w:type="table" w:default="1" w:styleId="TableNormal">
+  <w:style w:type="table" w:default="1" w:styleId="Tabel-Normal">
     <w:name w:val="Normal Table"/>
     <w:uiPriority w:val="99"/>
     <w:semiHidden/>
@@ -1234,13 +1174,13 @@
       </w:tblCellMar>
     </w:tblPr>
   </w:style>
-  <w:style w:type="numbering" w:default="1" w:styleId="NoList">
+  <w:style w:type="numbering" w:default="1" w:styleId="Ingenoversigt">
     <w:name w:val="No List"/>
     <w:uiPriority w:val="99"/>
     <w:semiHidden/>
     <w:unhideWhenUsed/>
   </w:style>
-  <w:style w:type="paragraph" w:styleId="ListParagraph">
+  <w:style w:type="paragraph" w:styleId="Listeafsnit">
     <w:name w:val="List Paragraph"/>
     <w:basedOn w:val="Normal"/>
     <w:uiPriority w:val="34"/>

</xml_diff>

<commit_message>
rettet fejl i UC5 Ret Enhed.docx, og tilføjet test til UC5 Ret Enhed.docx
</commit_message>
<xml_diff>
--- a/Nye Use Cases (14-03-2016)/UC5 Ret Enhed.docx
+++ b/Nye Use Cases (14-03-2016)/UC5 Ret Enhed.docx
@@ -264,7 +264,10 @@
         <w:t>[Udvidelse 1</w:t>
       </w:r>
       <w:r>
-        <w:t>: Bruger vælger intet felt.]</w:t>
+        <w:t xml:space="preserve">: </w:t>
+      </w:r>
+      <w:r>
+        <w:t>Bruger annullerer indtastningen.]</w:t>
       </w:r>
     </w:p>
     <w:p>
@@ -276,13 +279,16 @@
         </w:numPr>
       </w:pPr>
       <w:r>
-        <w:t>Fortsæt i punkt 5</w:t>
-      </w:r>
-      <w:r>
-        <w:t>.</w:t>
+        <w:t>Fortsæt i pun</w:t>
       </w:r>
       <w:bookmarkStart w:id="0" w:name="_GoBack"/>
       <w:bookmarkEnd w:id="0"/>
+      <w:r>
+        <w:t>kt 5</w:t>
+      </w:r>
+      <w:r>
+        <w:t>.</w:t>
+      </w:r>
     </w:p>
     <w:sectPr>
       <w:pgSz w:w="11906" w:h="16838"/>

</xml_diff>